<commit_message>
document: add README.md for config file
</commit_message>
<xml_diff>
--- a/document/file-config.docx
+++ b/document/file-config.docx
@@ -4,6 +4,14 @@
   <w:body>
     <w:sdt>
       <w:sdtPr>
+        <w:rPr>
+          <w:rFonts w:asciiTheme="minorHAnsi" w:eastAsiaTheme="minorHAnsi" w:hAnsiTheme="minorHAnsi" w:cstheme="minorBidi"/>
+          <w:noProof/>
+          <w:color w:val="auto"/>
+          <w:sz w:val="22"/>
+          <w:szCs w:val="22"/>
+          <w:lang w:val="vi-VN"/>
+        </w:rPr>
         <w:id w:val="1487590684"/>
         <w:docPartObj>
           <w:docPartGallery w:val="Table of Contents"/>
@@ -12,34 +20,32 @@
       </w:sdtPr>
       <w:sdtEndPr>
         <w:rPr>
-          <w:rFonts w:asciiTheme="minorHAnsi" w:eastAsiaTheme="minorHAnsi" w:hAnsiTheme="minorHAnsi" w:cstheme="minorBidi"/>
           <w:b/>
           <w:bCs/>
-          <w:noProof/>
-          <w:color w:val="auto"/>
-          <w:sz w:val="22"/>
-          <w:szCs w:val="22"/>
-          <w:lang w:val="vi-VN"/>
         </w:rPr>
       </w:sdtEndPr>
       <w:sdtContent>
         <w:p>
           <w:pPr>
             <w:pStyle w:val="TOCHeading"/>
+            <w:rPr>
+              <w:rFonts w:ascii="Times New Roman" w:hAnsi="Times New Roman" w:cs="Times New Roman"/>
+              <w:b/>
+              <w:bCs/>
+              <w:noProof/>
+              <w:lang w:val="vi-VN"/>
+            </w:rPr>
           </w:pPr>
-          <w:proofErr w:type="spellStart"/>
           <w:r>
-            <w:t>Mục</w:t>
+            <w:rPr>
+              <w:rFonts w:ascii="Times New Roman" w:hAnsi="Times New Roman" w:cs="Times New Roman"/>
+              <w:b/>
+              <w:bCs/>
+              <w:noProof/>
+              <w:lang w:val="vi-VN"/>
+            </w:rPr>
+            <w:t>Mục Lục</w:t>
           </w:r>
-          <w:proofErr w:type="spellEnd"/>
-          <w:r>
-            <w:t xml:space="preserve"> </w:t>
-          </w:r>
-          <w:proofErr w:type="spellStart"/>
-          <w:r>
-            <w:t>Lục</w:t>
-          </w:r>
-          <w:proofErr w:type="spellEnd"/>
         </w:p>
         <w:p>
           <w:pPr>
@@ -61,7 +67,7 @@
           <w:r>
             <w:fldChar w:fldCharType="separate"/>
           </w:r>
-          <w:hyperlink w:anchor="_Toc49500784" w:history="1">
+          <w:hyperlink w:anchor="_Toc49535779" w:history="1">
             <w:r>
               <w:rPr>
                 <w:rStyle w:val="Hyperlink"/>
@@ -88,7 +94,7 @@
               <w:rPr>
                 <w:webHidden/>
               </w:rPr>
-              <w:instrText xml:space="preserve"> PAGEREF _Toc49500784 \h </w:instrText>
+              <w:instrText xml:space="preserve"> PAGEREF _Toc49535779 \h </w:instrText>
             </w:r>
             <w:r>
               <w:rPr>
@@ -127,7 +133,7 @@
               <w:lang w:eastAsia="vi-VN"/>
             </w:rPr>
           </w:pPr>
-          <w:hyperlink w:anchor="_Toc49500785" w:history="1">
+          <w:hyperlink w:anchor="_Toc49535780" w:history="1">
             <w:r>
               <w:rPr>
                 <w:rStyle w:val="Hyperlink"/>
@@ -171,7 +177,7 @@
               <w:rPr>
                 <w:webHidden/>
               </w:rPr>
-              <w:instrText xml:space="preserve"> PAGEREF _Toc49500785 \h </w:instrText>
+              <w:instrText xml:space="preserve"> PAGEREF _Toc49535780 \h </w:instrText>
             </w:r>
             <w:r>
               <w:rPr>
@@ -210,7 +216,7 @@
               <w:lang w:eastAsia="vi-VN"/>
             </w:rPr>
           </w:pPr>
-          <w:hyperlink w:anchor="_Toc49500786" w:history="1">
+          <w:hyperlink w:anchor="_Toc49535781" w:history="1">
             <w:r>
               <w:rPr>
                 <w:rStyle w:val="Hyperlink"/>
@@ -254,7 +260,7 @@
               <w:rPr>
                 <w:webHidden/>
               </w:rPr>
-              <w:instrText xml:space="preserve"> PAGEREF _Toc49500786 \h </w:instrText>
+              <w:instrText xml:space="preserve"> PAGEREF _Toc49535781 \h </w:instrText>
             </w:r>
             <w:r>
               <w:rPr>
@@ -272,6 +278,419 @@
                 <w:webHidden/>
               </w:rPr>
               <w:t>2</w:t>
+            </w:r>
+            <w:r>
+              <w:rPr>
+                <w:webHidden/>
+              </w:rPr>
+              <w:fldChar w:fldCharType="end"/>
+            </w:r>
+          </w:hyperlink>
+        </w:p>
+        <w:p>
+          <w:pPr>
+            <w:pStyle w:val="TOC2"/>
+            <w:tabs>
+              <w:tab w:val="left" w:pos="880"/>
+              <w:tab w:val="right" w:leader="dot" w:pos="9350"/>
+            </w:tabs>
+            <w:rPr>
+              <w:rFonts w:eastAsiaTheme="minorEastAsia"/>
+              <w:lang w:eastAsia="vi-VN"/>
+            </w:rPr>
+          </w:pPr>
+          <w:hyperlink w:anchor="_Toc49535782" w:history="1">
+            <w:r>
+              <w:rPr>
+                <w:rStyle w:val="Hyperlink"/>
+                <w:rFonts w:ascii="Times New Roman" w:hAnsi="Times New Roman" w:cs="Times New Roman"/>
+                <w:b/>
+                <w:bCs/>
+                <w:lang w:val="en-US"/>
+              </w:rPr>
+              <w:t>2.1.</w:t>
+            </w:r>
+            <w:r>
+              <w:rPr>
+                <w:rFonts w:eastAsiaTheme="minorEastAsia"/>
+                <w:lang w:eastAsia="vi-VN"/>
+              </w:rPr>
+              <w:tab/>
+            </w:r>
+            <w:r>
+              <w:rPr>
+                <w:rStyle w:val="Hyperlink"/>
+                <w:rFonts w:ascii="Times New Roman" w:hAnsi="Times New Roman" w:cs="Times New Roman"/>
+                <w:b/>
+                <w:bCs/>
+                <w:lang w:val="en-US"/>
+              </w:rPr>
+              <w:t>Load cấu hình từ file Json</w:t>
+            </w:r>
+            <w:r>
+              <w:rPr>
+                <w:webHidden/>
+              </w:rPr>
+              <w:tab/>
+            </w:r>
+            <w:r>
+              <w:rPr>
+                <w:webHidden/>
+              </w:rPr>
+              <w:fldChar w:fldCharType="begin"/>
+            </w:r>
+            <w:r>
+              <w:rPr>
+                <w:webHidden/>
+              </w:rPr>
+              <w:instrText xml:space="preserve"> PAGEREF _Toc49535782 \h </w:instrText>
+            </w:r>
+            <w:r>
+              <w:rPr>
+                <w:webHidden/>
+              </w:rPr>
+            </w:r>
+            <w:r>
+              <w:rPr>
+                <w:webHidden/>
+              </w:rPr>
+              <w:fldChar w:fldCharType="separate"/>
+            </w:r>
+            <w:r>
+              <w:rPr>
+                <w:webHidden/>
+              </w:rPr>
+              <w:t>4</w:t>
+            </w:r>
+            <w:r>
+              <w:rPr>
+                <w:webHidden/>
+              </w:rPr>
+              <w:fldChar w:fldCharType="end"/>
+            </w:r>
+          </w:hyperlink>
+        </w:p>
+        <w:p>
+          <w:pPr>
+            <w:pStyle w:val="TOC2"/>
+            <w:tabs>
+              <w:tab w:val="left" w:pos="880"/>
+              <w:tab w:val="right" w:leader="dot" w:pos="9350"/>
+            </w:tabs>
+            <w:rPr>
+              <w:rFonts w:eastAsiaTheme="minorEastAsia"/>
+              <w:lang w:eastAsia="vi-VN"/>
+            </w:rPr>
+          </w:pPr>
+          <w:hyperlink w:anchor="_Toc49535783" w:history="1">
+            <w:r>
+              <w:rPr>
+                <w:rStyle w:val="Hyperlink"/>
+                <w:rFonts w:ascii="Times New Roman" w:hAnsi="Times New Roman" w:cs="Times New Roman"/>
+                <w:b/>
+                <w:bCs/>
+                <w:lang w:val="en-US"/>
+              </w:rPr>
+              <w:t>2.2.</w:t>
+            </w:r>
+            <w:r>
+              <w:rPr>
+                <w:rFonts w:eastAsiaTheme="minorEastAsia"/>
+                <w:lang w:eastAsia="vi-VN"/>
+              </w:rPr>
+              <w:tab/>
+            </w:r>
+            <w:r>
+              <w:rPr>
+                <w:rStyle w:val="Hyperlink"/>
+                <w:rFonts w:ascii="Times New Roman" w:hAnsi="Times New Roman" w:cs="Times New Roman"/>
+                <w:b/>
+                <w:bCs/>
+                <w:lang w:val="en-US"/>
+              </w:rPr>
+              <w:t>Load từ User Secrets</w:t>
+            </w:r>
+            <w:r>
+              <w:rPr>
+                <w:webHidden/>
+              </w:rPr>
+              <w:tab/>
+            </w:r>
+            <w:r>
+              <w:rPr>
+                <w:webHidden/>
+              </w:rPr>
+              <w:fldChar w:fldCharType="begin"/>
+            </w:r>
+            <w:r>
+              <w:rPr>
+                <w:webHidden/>
+              </w:rPr>
+              <w:instrText xml:space="preserve"> PAGEREF _Toc49535783 \h </w:instrText>
+            </w:r>
+            <w:r>
+              <w:rPr>
+                <w:webHidden/>
+              </w:rPr>
+            </w:r>
+            <w:r>
+              <w:rPr>
+                <w:webHidden/>
+              </w:rPr>
+              <w:fldChar w:fldCharType="separate"/>
+            </w:r>
+            <w:r>
+              <w:rPr>
+                <w:webHidden/>
+              </w:rPr>
+              <w:t>4</w:t>
+            </w:r>
+            <w:r>
+              <w:rPr>
+                <w:webHidden/>
+              </w:rPr>
+              <w:fldChar w:fldCharType="end"/>
+            </w:r>
+          </w:hyperlink>
+        </w:p>
+        <w:p>
+          <w:pPr>
+            <w:pStyle w:val="TOC2"/>
+            <w:tabs>
+              <w:tab w:val="left" w:pos="880"/>
+              <w:tab w:val="right" w:leader="dot" w:pos="9350"/>
+            </w:tabs>
+            <w:rPr>
+              <w:rFonts w:eastAsiaTheme="minorEastAsia"/>
+              <w:lang w:eastAsia="vi-VN"/>
+            </w:rPr>
+          </w:pPr>
+          <w:hyperlink w:anchor="_Toc49535784" w:history="1">
+            <w:r>
+              <w:rPr>
+                <w:rStyle w:val="Hyperlink"/>
+                <w:rFonts w:ascii="Times New Roman" w:hAnsi="Times New Roman" w:cs="Times New Roman"/>
+                <w:b/>
+                <w:bCs/>
+                <w:lang w:val="en-US"/>
+              </w:rPr>
+              <w:t>2.3.</w:t>
+            </w:r>
+            <w:r>
+              <w:rPr>
+                <w:rFonts w:eastAsiaTheme="minorEastAsia"/>
+                <w:lang w:eastAsia="vi-VN"/>
+              </w:rPr>
+              <w:tab/>
+            </w:r>
+            <w:r>
+              <w:rPr>
+                <w:rStyle w:val="Hyperlink"/>
+                <w:rFonts w:ascii="Times New Roman" w:hAnsi="Times New Roman" w:cs="Times New Roman"/>
+                <w:b/>
+                <w:bCs/>
+                <w:lang w:val="en-US"/>
+              </w:rPr>
+              <w:t>Load cấu hình từ biến môi trường</w:t>
+            </w:r>
+            <w:r>
+              <w:rPr>
+                <w:webHidden/>
+              </w:rPr>
+              <w:tab/>
+            </w:r>
+            <w:r>
+              <w:rPr>
+                <w:webHidden/>
+              </w:rPr>
+              <w:fldChar w:fldCharType="begin"/>
+            </w:r>
+            <w:r>
+              <w:rPr>
+                <w:webHidden/>
+              </w:rPr>
+              <w:instrText xml:space="preserve"> PAGEREF _Toc49535784 \h </w:instrText>
+            </w:r>
+            <w:r>
+              <w:rPr>
+                <w:webHidden/>
+              </w:rPr>
+            </w:r>
+            <w:r>
+              <w:rPr>
+                <w:webHidden/>
+              </w:rPr>
+              <w:fldChar w:fldCharType="separate"/>
+            </w:r>
+            <w:r>
+              <w:rPr>
+                <w:webHidden/>
+              </w:rPr>
+              <w:t>4</w:t>
+            </w:r>
+            <w:r>
+              <w:rPr>
+                <w:webHidden/>
+              </w:rPr>
+              <w:fldChar w:fldCharType="end"/>
+            </w:r>
+          </w:hyperlink>
+        </w:p>
+        <w:p>
+          <w:pPr>
+            <w:pStyle w:val="TOC2"/>
+            <w:tabs>
+              <w:tab w:val="left" w:pos="880"/>
+              <w:tab w:val="right" w:leader="dot" w:pos="9350"/>
+            </w:tabs>
+            <w:rPr>
+              <w:rFonts w:eastAsiaTheme="minorEastAsia"/>
+              <w:lang w:eastAsia="vi-VN"/>
+            </w:rPr>
+          </w:pPr>
+          <w:hyperlink w:anchor="_Toc49535785" w:history="1">
+            <w:r>
+              <w:rPr>
+                <w:rStyle w:val="Hyperlink"/>
+                <w:rFonts w:ascii="Times New Roman" w:hAnsi="Times New Roman" w:cs="Times New Roman"/>
+                <w:b/>
+                <w:bCs/>
+              </w:rPr>
+              <w:t>2.4.</w:t>
+            </w:r>
+            <w:r>
+              <w:rPr>
+                <w:rFonts w:eastAsiaTheme="minorEastAsia"/>
+                <w:lang w:eastAsia="vi-VN"/>
+              </w:rPr>
+              <w:tab/>
+            </w:r>
+            <w:r>
+              <w:rPr>
+                <w:rStyle w:val="Hyperlink"/>
+                <w:rFonts w:ascii="Times New Roman" w:hAnsi="Times New Roman" w:cs="Times New Roman"/>
+                <w:b/>
+                <w:bCs/>
+              </w:rPr>
+              <w:t>Đọc từ command line arguments</w:t>
+            </w:r>
+            <w:r>
+              <w:rPr>
+                <w:webHidden/>
+              </w:rPr>
+              <w:tab/>
+            </w:r>
+            <w:r>
+              <w:rPr>
+                <w:webHidden/>
+              </w:rPr>
+              <w:fldChar w:fldCharType="begin"/>
+            </w:r>
+            <w:r>
+              <w:rPr>
+                <w:webHidden/>
+              </w:rPr>
+              <w:instrText xml:space="preserve"> PAGEREF _Toc49535785 \h </w:instrText>
+            </w:r>
+            <w:r>
+              <w:rPr>
+                <w:webHidden/>
+              </w:rPr>
+            </w:r>
+            <w:r>
+              <w:rPr>
+                <w:webHidden/>
+              </w:rPr>
+              <w:fldChar w:fldCharType="separate"/>
+            </w:r>
+            <w:r>
+              <w:rPr>
+                <w:webHidden/>
+              </w:rPr>
+              <w:t>4</w:t>
+            </w:r>
+            <w:r>
+              <w:rPr>
+                <w:webHidden/>
+              </w:rPr>
+              <w:fldChar w:fldCharType="end"/>
+            </w:r>
+          </w:hyperlink>
+        </w:p>
+        <w:p>
+          <w:pPr>
+            <w:pStyle w:val="TOC1"/>
+            <w:tabs>
+              <w:tab w:val="left" w:pos="440"/>
+              <w:tab w:val="right" w:leader="dot" w:pos="9350"/>
+            </w:tabs>
+            <w:rPr>
+              <w:rFonts w:eastAsiaTheme="minorEastAsia"/>
+              <w:lang w:eastAsia="vi-VN"/>
+            </w:rPr>
+          </w:pPr>
+          <w:hyperlink w:anchor="_Toc49535786" w:history="1">
+            <w:r>
+              <w:rPr>
+                <w:rStyle w:val="Hyperlink"/>
+                <w:rFonts w:ascii="Times New Roman" w:hAnsi="Times New Roman" w:cs="Times New Roman"/>
+                <w:b/>
+                <w:bCs/>
+                <w:lang w:val="en-US"/>
+              </w:rPr>
+              <w:t>3.</w:t>
+            </w:r>
+            <w:r>
+              <w:rPr>
+                <w:rFonts w:eastAsiaTheme="minorEastAsia"/>
+                <w:lang w:eastAsia="vi-VN"/>
+              </w:rPr>
+              <w:tab/>
+            </w:r>
+            <w:r>
+              <w:rPr>
+                <w:rStyle w:val="Hyperlink"/>
+                <w:rFonts w:ascii="Times New Roman" w:hAnsi="Times New Roman" w:cs="Times New Roman"/>
+                <w:b/>
+                <w:bCs/>
+                <w:lang w:val="en-US"/>
+              </w:rPr>
+              <w:t>Đọc cấu hình</w:t>
+            </w:r>
+            <w:r>
+              <w:rPr>
+                <w:webHidden/>
+              </w:rPr>
+              <w:tab/>
+            </w:r>
+            <w:r>
+              <w:rPr>
+                <w:webHidden/>
+              </w:rPr>
+              <w:fldChar w:fldCharType="begin"/>
+            </w:r>
+            <w:r>
+              <w:rPr>
+                <w:webHidden/>
+              </w:rPr>
+              <w:instrText xml:space="preserve"> PAGEREF _Toc49535786 \h </w:instrText>
+            </w:r>
+            <w:r>
+              <w:rPr>
+                <w:webHidden/>
+              </w:rPr>
+            </w:r>
+            <w:r>
+              <w:rPr>
+                <w:webHidden/>
+              </w:rPr>
+              <w:fldChar w:fldCharType="separate"/>
+            </w:r>
+            <w:r>
+              <w:rPr>
+                <w:webHidden/>
+              </w:rPr>
+              <w:t>5</w:t>
             </w:r>
             <w:r>
               <w:rPr>
@@ -481,40 +900,6 @@
     </w:p>
     <w:p>
       <w:pPr>
-        <w:jc w:val="center"/>
-        <w:rPr>
-          <w:rFonts w:ascii="Times New Roman" w:hAnsi="Times New Roman" w:cs="Times New Roman"/>
-          <w:sz w:val="26"/>
-          <w:szCs w:val="26"/>
-          <w:lang w:val="en-US"/>
-        </w:rPr>
-      </w:pPr>
-    </w:p>
-    <w:p>
-      <w:pPr>
-        <w:jc w:val="center"/>
-        <w:rPr>
-          <w:rFonts w:ascii="Times New Roman" w:hAnsi="Times New Roman" w:cs="Times New Roman"/>
-          <w:sz w:val="26"/>
-          <w:szCs w:val="26"/>
-          <w:lang w:val="en-US"/>
-        </w:rPr>
-      </w:pPr>
-    </w:p>
-    <w:p>
-      <w:pPr>
-        <w:jc w:val="center"/>
-        <w:rPr>
-          <w:rFonts w:ascii="Times New Roman" w:hAnsi="Times New Roman" w:cs="Times New Roman"/>
-          <w:sz w:val="26"/>
-          <w:szCs w:val="26"/>
-          <w:lang w:val="en-US"/>
-        </w:rPr>
-      </w:pPr>
-    </w:p>
-    <w:p>
-      <w:pPr>
-        <w:jc w:val="center"/>
         <w:rPr>
           <w:rFonts w:ascii="Times New Roman" w:hAnsi="Times New Roman" w:cs="Times New Roman"/>
           <w:b/>
@@ -537,7 +922,7 @@
           <w:lang w:val="en-US"/>
         </w:rPr>
       </w:pPr>
-      <w:bookmarkStart w:id="0" w:name="_Toc49500784"/>
+      <w:bookmarkStart w:id="0" w:name="_Toc49535779"/>
       <w:r>
         <w:rPr>
           <w:rFonts w:ascii="Times New Roman" w:hAnsi="Times New Roman" w:cs="Times New Roman"/>
@@ -568,7 +953,7 @@
           <w:lang w:val="en-US"/>
         </w:rPr>
       </w:pPr>
-      <w:bookmarkStart w:id="1" w:name="_Toc49500785"/>
+      <w:bookmarkStart w:id="1" w:name="_Toc49535780"/>
       <w:r>
         <w:rPr>
           <w:rFonts w:ascii="Times New Roman" w:hAnsi="Times New Roman" w:cs="Times New Roman"/>
@@ -981,7 +1366,7 @@
           <w:lang w:val="en-US"/>
         </w:rPr>
       </w:pPr>
-      <w:bookmarkStart w:id="2" w:name="_Toc49500786"/>
+      <w:bookmarkStart w:id="2" w:name="_Toc49535781"/>
       <w:r>
         <w:rPr>
           <w:rFonts w:ascii="Times New Roman" w:hAnsi="Times New Roman" w:cs="Times New Roman"/>
@@ -1196,12 +1581,20 @@
       <w:r>
         <w:rPr>
           <w:rFonts w:ascii="Times New Roman" w:hAnsi="Times New Roman" w:cs="Times New Roman"/>
+          <w:sz w:val="26"/>
+          <w:szCs w:val="26"/>
+        </w:rPr>
+        <w:t>ConfigureAppConfiguration</w:t>
+      </w:r>
+      <w:r>
+        <w:rPr>
+          <w:rFonts w:ascii="Times New Roman" w:hAnsi="Times New Roman" w:cs="Times New Roman"/>
           <w:b/>
           <w:bCs/>
           <w:sz w:val="26"/>
           <w:szCs w:val="26"/>
         </w:rPr>
-        <w:t>ConfigureAppConfiguration </w:t>
+        <w:t> </w:t>
       </w:r>
       <w:r>
         <w:rPr>
@@ -1273,8 +1666,6 @@
       <w:r>
         <w:rPr>
           <w:rFonts w:ascii="Times New Roman" w:hAnsi="Times New Roman" w:cs="Times New Roman"/>
-          <w:b/>
-          <w:bCs/>
           <w:sz w:val="26"/>
           <w:szCs w:val="26"/>
         </w:rPr>
@@ -1304,143 +1695,16 @@
           <w:szCs w:val="26"/>
           <w:lang w:val="en-US"/>
         </w:rPr>
-        <w:t>Tham số thứ hai: là</w:t>
-      </w:r>
-      <w:r>
-        <w:rPr>
-          <w:rFonts w:ascii="Times New Roman" w:hAnsi="Times New Roman" w:cs="Times New Roman"/>
-          <w:sz w:val="26"/>
-          <w:szCs w:val="26"/>
-        </w:rPr>
-        <w:t xml:space="preserve"> thể hiện của </w:t>
-      </w:r>
-      <w:r>
-        <w:rPr>
-          <w:rFonts w:ascii="Times New Roman" w:hAnsi="Times New Roman" w:cs="Times New Roman"/>
-          <w:b/>
-          <w:bCs/>
-          <w:sz w:val="26"/>
-          <w:szCs w:val="26"/>
-        </w:rPr>
-        <w:t>IConfigurationBuilder</w:t>
-      </w:r>
-      <w:r>
-        <w:rPr>
-          <w:rFonts w:ascii="Times New Roman" w:hAnsi="Times New Roman" w:cs="Times New Roman"/>
-          <w:sz w:val="26"/>
-          <w:szCs w:val="26"/>
-        </w:rPr>
-        <w:t>.</w:t>
-      </w:r>
-      <w:r>
-        <w:rPr>
-          <w:rFonts w:ascii="Times New Roman" w:hAnsi="Times New Roman" w:cs="Times New Roman"/>
-          <w:b/>
-          <w:bCs/>
-          <w:sz w:val="26"/>
-          <w:szCs w:val="26"/>
-        </w:rPr>
-        <w:t>WebHostBuilderContext </w:t>
-      </w:r>
-      <w:r>
-        <w:rPr>
-          <w:rFonts w:ascii="Times New Roman" w:hAnsi="Times New Roman" w:cs="Times New Roman"/>
-          <w:sz w:val="26"/>
-          <w:szCs w:val="26"/>
-        </w:rPr>
-        <w:t xml:space="preserve">đưa ra </w:t>
-      </w:r>
-      <w:r>
-        <w:rPr>
-          <w:rFonts w:ascii="Times New Roman" w:hAnsi="Times New Roman" w:cs="Times New Roman"/>
-          <w:sz w:val="26"/>
-          <w:szCs w:val="26"/>
-          <w:lang w:val="en-US"/>
-        </w:rPr>
-        <w:t>thuộc</w:t>
-      </w:r>
-      <w:r>
-        <w:rPr>
-          <w:rFonts w:ascii="Times New Roman" w:hAnsi="Times New Roman" w:cs="Times New Roman"/>
-          <w:sz w:val="26"/>
-          <w:szCs w:val="26"/>
-        </w:rPr>
-        <w:t xml:space="preserve"> tính </w:t>
-      </w:r>
-      <w:r>
-        <w:rPr>
-          <w:rFonts w:ascii="Times New Roman" w:hAnsi="Times New Roman" w:cs="Times New Roman"/>
-          <w:b/>
-          <w:bCs/>
-          <w:sz w:val="26"/>
-          <w:szCs w:val="26"/>
-        </w:rPr>
-        <w:t>HostingEnvironment </w:t>
-      </w:r>
-      <w:r>
-        <w:rPr>
-          <w:rFonts w:ascii="Times New Roman" w:hAnsi="Times New Roman" w:cs="Times New Roman"/>
-          <w:sz w:val="26"/>
-          <w:szCs w:val="26"/>
-        </w:rPr>
-        <w:t>giúp chúng ta biết được chúng ta đang chạy ở môi trường </w:t>
-      </w:r>
-      <w:r>
-        <w:rPr>
-          <w:rFonts w:ascii="Times New Roman" w:hAnsi="Times New Roman" w:cs="Times New Roman"/>
-          <w:b/>
-          <w:bCs/>
-          <w:sz w:val="26"/>
-          <w:szCs w:val="26"/>
-        </w:rPr>
-        <w:t>Development</w:t>
-      </w:r>
-      <w:r>
-        <w:rPr>
-          <w:rFonts w:ascii="Times New Roman" w:hAnsi="Times New Roman" w:cs="Times New Roman"/>
-          <w:sz w:val="26"/>
-          <w:szCs w:val="26"/>
-        </w:rPr>
-        <w:t>, </w:t>
-      </w:r>
-      <w:r>
-        <w:rPr>
-          <w:rFonts w:ascii="Times New Roman" w:hAnsi="Times New Roman" w:cs="Times New Roman"/>
-          <w:b/>
-          <w:bCs/>
-          <w:sz w:val="26"/>
-          <w:szCs w:val="26"/>
-        </w:rPr>
-        <w:t>Production</w:t>
-      </w:r>
-      <w:r>
-        <w:rPr>
-          <w:rFonts w:ascii="Times New Roman" w:hAnsi="Times New Roman" w:cs="Times New Roman"/>
-          <w:sz w:val="26"/>
-          <w:szCs w:val="26"/>
-        </w:rPr>
-        <w:t xml:space="preserve"> hay </w:t>
-      </w:r>
-      <w:r>
-        <w:rPr>
-          <w:rFonts w:ascii="Times New Roman" w:hAnsi="Times New Roman" w:cs="Times New Roman"/>
-          <w:b/>
-          <w:bCs/>
-          <w:sz w:val="26"/>
-          <w:szCs w:val="26"/>
-        </w:rPr>
-        <w:t>Staging</w:t>
-      </w:r>
-      <w:r>
-        <w:rPr>
-          <w:rFonts w:ascii="Times New Roman" w:hAnsi="Times New Roman" w:cs="Times New Roman"/>
-          <w:b/>
-          <w:bCs/>
-          <w:sz w:val="26"/>
-          <w:szCs w:val="26"/>
-          <w:lang w:val="en-US"/>
-        </w:rPr>
-        <w:t>.</w:t>
+        <w:t>Tham</w:t>
+      </w:r>
+      <w:r>
+        <w:rPr>
+          <w:rFonts w:ascii="Times New Roman" w:hAnsi="Times New Roman" w:cs="Times New Roman"/>
+          <w:sz w:val="26"/>
+          <w:szCs w:val="26"/>
+          <w:lang w:val="en-US"/>
+        </w:rPr>
+        <w:t xml:space="preserve"> số thứ hai:là thể hiện của IConfiguretionBuilder.WebHostBuilderContext đưa ra thuộc tính HostingEnvironment giúp chúng ta biết đang chạy ở môi trường nào(Development, Production, Staging)</w:t>
       </w:r>
     </w:p>
     <w:p>
@@ -1494,6 +1758,7 @@
         </w:numPr>
         <w:spacing w:line="276" w:lineRule="auto"/>
         <w:jc w:val="both"/>
+        <w:outlineLvl w:val="1"/>
         <w:rPr>
           <w:rFonts w:ascii="Times New Roman" w:hAnsi="Times New Roman" w:cs="Times New Roman"/>
           <w:b/>
@@ -1503,6 +1768,7 @@
           <w:lang w:val="en-US"/>
         </w:rPr>
       </w:pPr>
+      <w:bookmarkStart w:id="3" w:name="_Toc49535782"/>
       <w:r>
         <w:rPr>
           <w:rFonts w:ascii="Times New Roman" w:hAnsi="Times New Roman" w:cs="Times New Roman"/>
@@ -1512,8 +1778,10 @@
           <w:szCs w:val="26"/>
           <w:lang w:val="en-US"/>
         </w:rPr>
+        <w:lastRenderedPageBreak/>
         <w:t>Load cấu hình từ file Json</w:t>
       </w:r>
+      <w:bookmarkEnd w:id="3"/>
     </w:p>
     <w:p>
       <w:pPr>
@@ -1738,6 +2006,7 @@
         </w:numPr>
         <w:spacing w:line="276" w:lineRule="auto"/>
         <w:jc w:val="both"/>
+        <w:outlineLvl w:val="1"/>
         <w:rPr>
           <w:rFonts w:ascii="Times New Roman" w:hAnsi="Times New Roman" w:cs="Times New Roman"/>
           <w:b/>
@@ -1747,6 +2016,7 @@
           <w:lang w:val="en-US"/>
         </w:rPr>
       </w:pPr>
+      <w:bookmarkStart w:id="4" w:name="_Toc49535783"/>
       <w:r>
         <w:rPr>
           <w:rFonts w:ascii="Times New Roman" w:hAnsi="Times New Roman" w:cs="Times New Roman"/>
@@ -1757,6 +2027,108 @@
           <w:lang w:val="en-US"/>
         </w:rPr>
         <w:t>Load từ User Secrets</w:t>
+      </w:r>
+      <w:bookmarkEnd w:id="4"/>
+    </w:p>
+    <w:p>
+      <w:pPr>
+        <w:pStyle w:val="ListParagraph"/>
+        <w:spacing w:line="276" w:lineRule="auto"/>
+        <w:jc w:val="both"/>
+        <w:rPr>
+          <w:rFonts w:ascii="Times New Roman" w:hAnsi="Times New Roman" w:cs="Times New Roman"/>
+          <w:sz w:val="26"/>
+          <w:szCs w:val="26"/>
+        </w:rPr>
+      </w:pPr>
+      <w:r>
+        <w:rPr>
+          <w:rFonts w:ascii="Times New Roman" w:hAnsi="Times New Roman" w:cs="Times New Roman"/>
+          <w:sz w:val="26"/>
+          <w:szCs w:val="26"/>
+        </w:rPr>
+        <w:t>Đây là tính năng mới trong ASP.NET Core khi mà cấu hình được lưu trữ bên ngoài mã nguồn. Nó được gọi là user secrets và chỉ có thể áp dụng cho môi trường Development. Điều này hữu ích trong trường hợp bạn có những cấu hình chỉ muốn sử dụng trên máy dev thôi, và không muốn nó nằm trong mã nguồn khi đưa code lên source control chung.</w:t>
+      </w:r>
+    </w:p>
+    <w:p>
+      <w:pPr>
+        <w:pStyle w:val="ListParagraph"/>
+        <w:keepNext/>
+        <w:spacing w:line="276" w:lineRule="auto"/>
+        <w:jc w:val="center"/>
+      </w:pPr>
+      <w:r>
+        <w:drawing>
+          <wp:inline distT="0" distB="0" distL="0" distR="0" wp14:anchorId="38DC2819" wp14:editId="3742CCB5">
+            <wp:extent cx="5943600" cy="1298575"/>
+            <wp:effectExtent l="0" t="0" r="0" b="0"/>
+            <wp:docPr id="6" name="Picture 6"/>
+            <wp:cNvGraphicFramePr>
+              <a:graphicFrameLocks xmlns:a="http://schemas.openxmlformats.org/drawingml/2006/main" noChangeAspect="1"/>
+            </wp:cNvGraphicFramePr>
+            <a:graphic xmlns:a="http://schemas.openxmlformats.org/drawingml/2006/main">
+              <a:graphicData uri="http://schemas.openxmlformats.org/drawingml/2006/picture">
+                <pic:pic xmlns:pic="http://schemas.openxmlformats.org/drawingml/2006/picture">
+                  <pic:nvPicPr>
+                    <pic:cNvPr id="1" name=""/>
+                    <pic:cNvPicPr/>
+                  </pic:nvPicPr>
+                  <pic:blipFill>
+                    <a:blip r:embed="rId11"/>
+                    <a:stretch>
+                      <a:fillRect/>
+                    </a:stretch>
+                  </pic:blipFill>
+                  <pic:spPr>
+                    <a:xfrm>
+                      <a:off x="0" y="0"/>
+                      <a:ext cx="5943600" cy="1298575"/>
+                    </a:xfrm>
+                    <a:prstGeom prst="rect">
+                      <a:avLst/>
+                    </a:prstGeom>
+                  </pic:spPr>
+                </pic:pic>
+              </a:graphicData>
+            </a:graphic>
+          </wp:inline>
+        </w:drawing>
+      </w:r>
+    </w:p>
+    <w:p>
+      <w:pPr>
+        <w:pStyle w:val="Caption"/>
+        <w:jc w:val="center"/>
+        <w:rPr>
+          <w:rFonts w:ascii="Times New Roman" w:hAnsi="Times New Roman" w:cs="Times New Roman"/>
+          <w:sz w:val="26"/>
+          <w:szCs w:val="26"/>
+          <w:lang w:val="en-US"/>
+        </w:rPr>
+      </w:pPr>
+      <w:r>
+        <w:t xml:space="preserve">hình </w:t>
+      </w:r>
+      <w:r>
+        <w:fldChar w:fldCharType="begin"/>
+      </w:r>
+      <w:r>
+        <w:instrText xml:space="preserve"> SEQ hình \* ARABIC </w:instrText>
+      </w:r>
+      <w:r>
+        <w:fldChar w:fldCharType="separate"/>
+      </w:r>
+      <w:r>
+        <w:t>6</w:t>
+      </w:r>
+      <w:r>
+        <w:fldChar w:fldCharType="end"/>
+      </w:r>
+      <w:r>
+        <w:rPr>
+          <w:lang w:val="en-US"/>
+        </w:rPr>
+        <w:t>: user secrets</w:t>
       </w:r>
     </w:p>
     <w:p>
@@ -1768,6 +2140,7 @@
         </w:numPr>
         <w:spacing w:line="276" w:lineRule="auto"/>
         <w:jc w:val="both"/>
+        <w:outlineLvl w:val="1"/>
         <w:rPr>
           <w:rFonts w:ascii="Times New Roman" w:hAnsi="Times New Roman" w:cs="Times New Roman"/>
           <w:b/>
@@ -1777,6 +2150,7 @@
           <w:lang w:val="en-US"/>
         </w:rPr>
       </w:pPr>
+      <w:bookmarkStart w:id="5" w:name="_Toc49535784"/>
       <w:r>
         <w:rPr>
           <w:rFonts w:ascii="Times New Roman" w:hAnsi="Times New Roman" w:cs="Times New Roman"/>
@@ -1788,6 +2162,121 @@
         </w:rPr>
         <w:t>Load cấu hình từ biến môi trường</w:t>
       </w:r>
+      <w:bookmarkEnd w:id="5"/>
+    </w:p>
+    <w:p>
+      <w:pPr>
+        <w:pStyle w:val="ListParagraph"/>
+        <w:spacing w:line="276" w:lineRule="auto"/>
+        <w:jc w:val="both"/>
+        <w:rPr>
+          <w:rFonts w:ascii="Times New Roman" w:hAnsi="Times New Roman" w:cs="Times New Roman"/>
+          <w:sz w:val="26"/>
+          <w:szCs w:val="26"/>
+        </w:rPr>
+      </w:pPr>
+      <w:r>
+        <w:rPr>
+          <w:rFonts w:ascii="Times New Roman" w:hAnsi="Times New Roman" w:cs="Times New Roman"/>
+          <w:sz w:val="26"/>
+          <w:szCs w:val="26"/>
+        </w:rPr>
+        <w:t>Phương thức AddEnvironmentVariables() đọc tất cả các user và system environment variable trong hệ điều hành ra.</w:t>
+      </w:r>
+    </w:p>
+    <w:p>
+      <w:pPr>
+        <w:pStyle w:val="ListParagraph"/>
+        <w:keepNext/>
+        <w:spacing w:line="276" w:lineRule="auto"/>
+        <w:jc w:val="center"/>
+      </w:pPr>
+      <w:r>
+        <w:drawing>
+          <wp:inline distT="0" distB="0" distL="0" distR="0" wp14:anchorId="1F7EAEBF" wp14:editId="5A029D77">
+            <wp:extent cx="4752975" cy="676275"/>
+            <wp:effectExtent l="0" t="0" r="9525" b="9525"/>
+            <wp:docPr id="7" name="Picture 7"/>
+            <wp:cNvGraphicFramePr>
+              <a:graphicFrameLocks xmlns:a="http://schemas.openxmlformats.org/drawingml/2006/main" noChangeAspect="1"/>
+            </wp:cNvGraphicFramePr>
+            <a:graphic xmlns:a="http://schemas.openxmlformats.org/drawingml/2006/main">
+              <a:graphicData uri="http://schemas.openxmlformats.org/drawingml/2006/picture">
+                <pic:pic xmlns:pic="http://schemas.openxmlformats.org/drawingml/2006/picture">
+                  <pic:nvPicPr>
+                    <pic:cNvPr id="1" name=""/>
+                    <pic:cNvPicPr/>
+                  </pic:nvPicPr>
+                  <pic:blipFill>
+                    <a:blip r:embed="rId12"/>
+                    <a:stretch>
+                      <a:fillRect/>
+                    </a:stretch>
+                  </pic:blipFill>
+                  <pic:spPr>
+                    <a:xfrm>
+                      <a:off x="0" y="0"/>
+                      <a:ext cx="4752975" cy="676275"/>
+                    </a:xfrm>
+                    <a:prstGeom prst="rect">
+                      <a:avLst/>
+                    </a:prstGeom>
+                  </pic:spPr>
+                </pic:pic>
+              </a:graphicData>
+            </a:graphic>
+          </wp:inline>
+        </w:drawing>
+      </w:r>
+    </w:p>
+    <w:p>
+      <w:pPr>
+        <w:pStyle w:val="Caption"/>
+        <w:jc w:val="center"/>
+        <w:rPr>
+          <w:rFonts w:ascii="Times New Roman" w:hAnsi="Times New Roman" w:cs="Times New Roman"/>
+          <w:sz w:val="26"/>
+          <w:szCs w:val="26"/>
+          <w:lang w:val="en-US"/>
+        </w:rPr>
+      </w:pPr>
+      <w:r>
+        <w:t xml:space="preserve">hình </w:t>
+      </w:r>
+      <w:r>
+        <w:fldChar w:fldCharType="begin"/>
+      </w:r>
+      <w:r>
+        <w:instrText xml:space="preserve"> SEQ hình \* ARABIC </w:instrText>
+      </w:r>
+      <w:r>
+        <w:fldChar w:fldCharType="separate"/>
+      </w:r>
+      <w:r>
+        <w:t>7</w:t>
+      </w:r>
+      <w:r>
+        <w:fldChar w:fldCharType="end"/>
+      </w:r>
+      <w:r>
+        <w:rPr>
+          <w:lang w:val="en-US"/>
+        </w:rPr>
+        <w:t>: phương thức AddEnvironmentVariables</w:t>
+      </w:r>
+    </w:p>
+    <w:p>
+      <w:pPr>
+        <w:pStyle w:val="ListParagraph"/>
+        <w:spacing w:line="276" w:lineRule="auto"/>
+        <w:jc w:val="both"/>
+        <w:rPr>
+          <w:rFonts w:ascii="Times New Roman" w:hAnsi="Times New Roman" w:cs="Times New Roman"/>
+          <w:sz w:val="26"/>
+          <w:szCs w:val="26"/>
+          <w:lang w:val="en-US"/>
+        </w:rPr>
+      </w:pPr>
     </w:p>
     <w:p>
       <w:pPr>
@@ -1798,6 +2287,7 @@
         </w:numPr>
         <w:spacing w:line="276" w:lineRule="auto"/>
         <w:jc w:val="both"/>
+        <w:outlineLvl w:val="1"/>
         <w:rPr>
           <w:rFonts w:ascii="Times New Roman" w:hAnsi="Times New Roman" w:cs="Times New Roman"/>
           <w:b/>
@@ -1806,6 +2296,7 @@
           <w:szCs w:val="26"/>
         </w:rPr>
       </w:pPr>
+      <w:bookmarkStart w:id="6" w:name="_Toc49535785"/>
       <w:r>
         <w:rPr>
           <w:rFonts w:ascii="Times New Roman" w:hAnsi="Times New Roman" w:cs="Times New Roman"/>
@@ -1816,29 +2307,442 @@
         </w:rPr>
         <w:t>Đọc từ command line arguments</w:t>
       </w:r>
+      <w:bookmarkEnd w:id="6"/>
+    </w:p>
+    <w:p>
+      <w:pPr>
+        <w:pStyle w:val="ListParagraph"/>
+        <w:spacing w:line="276" w:lineRule="auto"/>
+        <w:jc w:val="both"/>
+        <w:rPr>
+          <w:rFonts w:ascii="Times New Roman" w:hAnsi="Times New Roman" w:cs="Times New Roman"/>
+          <w:sz w:val="26"/>
+          <w:szCs w:val="26"/>
+        </w:rPr>
+      </w:pPr>
+      <w:r>
+        <w:rPr>
+          <w:rFonts w:ascii="Times New Roman" w:hAnsi="Times New Roman" w:cs="Times New Roman"/>
+          <w:sz w:val="26"/>
+          <w:szCs w:val="26"/>
+        </w:rPr>
+        <w:t>Phương thức AddCommandLine đọc tất cả các tham số của dòng lệnh khi các bạn gọi ứng dụng bằng command line mà truyền các tham số.</w:t>
+      </w:r>
+    </w:p>
+    <w:p>
+      <w:pPr>
+        <w:pStyle w:val="ListParagraph"/>
+        <w:keepNext/>
+        <w:spacing w:line="276" w:lineRule="auto"/>
+        <w:jc w:val="both"/>
+      </w:pPr>
+      <w:r>
+        <w:lastRenderedPageBreak/>
+        <w:drawing>
+          <wp:inline distT="0" distB="0" distL="0" distR="0" wp14:anchorId="6FC714D6" wp14:editId="4377538C">
+            <wp:extent cx="4857750" cy="1162050"/>
+            <wp:effectExtent l="0" t="0" r="0" b="0"/>
+            <wp:docPr id="8" name="Picture 8"/>
+            <wp:cNvGraphicFramePr>
+              <a:graphicFrameLocks xmlns:a="http://schemas.openxmlformats.org/drawingml/2006/main" noChangeAspect="1"/>
+            </wp:cNvGraphicFramePr>
+            <a:graphic xmlns:a="http://schemas.openxmlformats.org/drawingml/2006/main">
+              <a:graphicData uri="http://schemas.openxmlformats.org/drawingml/2006/picture">
+                <pic:pic xmlns:pic="http://schemas.openxmlformats.org/drawingml/2006/picture">
+                  <pic:nvPicPr>
+                    <pic:cNvPr id="1" name=""/>
+                    <pic:cNvPicPr/>
+                  </pic:nvPicPr>
+                  <pic:blipFill>
+                    <a:blip r:embed="rId13"/>
+                    <a:stretch>
+                      <a:fillRect/>
+                    </a:stretch>
+                  </pic:blipFill>
+                  <pic:spPr>
+                    <a:xfrm>
+                      <a:off x="0" y="0"/>
+                      <a:ext cx="4857750" cy="1162050"/>
+                    </a:xfrm>
+                    <a:prstGeom prst="rect">
+                      <a:avLst/>
+                    </a:prstGeom>
+                  </pic:spPr>
+                </pic:pic>
+              </a:graphicData>
+            </a:graphic>
+          </wp:inline>
+        </w:drawing>
+      </w:r>
+    </w:p>
+    <w:p>
+      <w:pPr>
+        <w:pStyle w:val="Caption"/>
+        <w:jc w:val="center"/>
+        <w:rPr>
+          <w:rFonts w:ascii="Times New Roman" w:hAnsi="Times New Roman" w:cs="Times New Roman"/>
+          <w:sz w:val="26"/>
+          <w:szCs w:val="26"/>
+        </w:rPr>
+      </w:pPr>
+      <w:r>
+        <w:t xml:space="preserve">hình </w:t>
+      </w:r>
+      <w:r>
+        <w:fldChar w:fldCharType="begin"/>
+      </w:r>
+      <w:r>
+        <w:instrText xml:space="preserve"> SEQ hình \* ARABIC </w:instrText>
+      </w:r>
+      <w:r>
+        <w:fldChar w:fldCharType="separate"/>
+      </w:r>
+      <w:r>
+        <w:t>8</w:t>
+      </w:r>
+      <w:r>
+        <w:fldChar w:fldCharType="end"/>
+      </w:r>
+      <w:r>
+        <w:rPr>
+          <w:lang w:val="en-US"/>
+        </w:rPr>
+        <w:t>: phương thức AddCommandLine</w:t>
+      </w:r>
+    </w:p>
+    <w:p>
+      <w:pPr>
+        <w:pStyle w:val="ListParagraph"/>
+        <w:spacing w:line="276" w:lineRule="auto"/>
+        <w:jc w:val="both"/>
+        <w:rPr>
+          <w:rFonts w:ascii="Times New Roman" w:hAnsi="Times New Roman" w:cs="Times New Roman"/>
+          <w:sz w:val="26"/>
+          <w:szCs w:val="26"/>
+        </w:rPr>
+      </w:pPr>
     </w:p>
     <w:p>
       <w:pPr>
         <w:pStyle w:val="ListParagraph"/>
         <w:numPr>
-          <w:ilvl w:val="1"/>
+          <w:ilvl w:val="0"/>
           <w:numId w:val="1"/>
         </w:numPr>
         <w:spacing w:line="276" w:lineRule="auto"/>
         <w:jc w:val="both"/>
-        <w:rPr>
-          <w:rFonts w:ascii="Times New Roman" w:hAnsi="Times New Roman" w:cs="Times New Roman"/>
-          <w:sz w:val="26"/>
-          <w:szCs w:val="26"/>
-          <w:lang w:val="en-US"/>
-        </w:rPr>
-      </w:pPr>
-    </w:p>
-    <w:p>
-      <w:pPr>
-        <w:pStyle w:val="ListParagraph"/>
-        <w:rPr>
-          <w:rFonts w:ascii="Times New Roman" w:hAnsi="Times New Roman" w:cs="Times New Roman"/>
+        <w:outlineLvl w:val="0"/>
+        <w:rPr>
+          <w:rFonts w:ascii="Times New Roman" w:hAnsi="Times New Roman" w:cs="Times New Roman"/>
+          <w:b/>
+          <w:bCs/>
+          <w:sz w:val="26"/>
+          <w:szCs w:val="26"/>
+          <w:lang w:val="en-US"/>
+        </w:rPr>
+      </w:pPr>
+      <w:bookmarkStart w:id="7" w:name="_Toc49535786"/>
+      <w:r>
+        <w:rPr>
+          <w:rFonts w:ascii="Times New Roman" w:hAnsi="Times New Roman" w:cs="Times New Roman"/>
+          <w:b/>
+          <w:bCs/>
+          <w:sz w:val="26"/>
+          <w:szCs w:val="26"/>
+          <w:lang w:val="en-US"/>
+        </w:rPr>
+        <w:t>Đọc cấu hình</w:t>
+      </w:r>
+      <w:bookmarkEnd w:id="7"/>
+    </w:p>
+    <w:p>
+      <w:pPr>
+        <w:pStyle w:val="ListParagraph"/>
+        <w:spacing w:line="276" w:lineRule="auto"/>
+        <w:jc w:val="both"/>
+        <w:rPr>
+          <w:rFonts w:ascii="Times New Roman" w:hAnsi="Times New Roman" w:cs="Times New Roman"/>
+          <w:sz w:val="26"/>
+          <w:szCs w:val="26"/>
+          <w:lang w:val="en-US"/>
+        </w:rPr>
+      </w:pPr>
+    </w:p>
+    <w:p>
+      <w:pPr>
+        <w:pStyle w:val="ListParagraph"/>
+        <w:rPr>
+          <w:rFonts w:ascii="Times New Roman" w:hAnsi="Times New Roman" w:cs="Times New Roman"/>
+          <w:sz w:val="26"/>
+          <w:szCs w:val="26"/>
+        </w:rPr>
+      </w:pPr>
+      <w:r>
+        <w:rPr>
+          <w:rFonts w:ascii="Times New Roman" w:hAnsi="Times New Roman" w:cs="Times New Roman"/>
+          <w:sz w:val="26"/>
+          <w:szCs w:val="26"/>
+        </w:rPr>
+        <w:t>Để đọc cấu hình, chúng ta cần thể hiện của </w:t>
+      </w:r>
+      <w:r>
+        <w:rPr>
+          <w:rFonts w:ascii="Times New Roman" w:hAnsi="Times New Roman" w:cs="Times New Roman"/>
+          <w:b/>
+          <w:bCs/>
+          <w:sz w:val="26"/>
+          <w:szCs w:val="26"/>
+        </w:rPr>
+        <w:t>IConfiguration</w:t>
+      </w:r>
+      <w:r>
+        <w:rPr>
+          <w:rFonts w:ascii="Times New Roman" w:hAnsi="Times New Roman" w:cs="Times New Roman"/>
+          <w:sz w:val="26"/>
+          <w:szCs w:val="26"/>
+        </w:rPr>
+        <w:t>. Chúng ta có thể dùng dependency injection để lấy thể hiện của nó trong constructor của </w:t>
+      </w:r>
+      <w:r>
+        <w:rPr>
+          <w:rFonts w:ascii="Times New Roman" w:hAnsi="Times New Roman" w:cs="Times New Roman"/>
+          <w:b/>
+          <w:bCs/>
+          <w:sz w:val="26"/>
+          <w:szCs w:val="26"/>
+        </w:rPr>
+        <w:t>Startup </w:t>
+      </w:r>
+      <w:r>
+        <w:rPr>
+          <w:rFonts w:ascii="Times New Roman" w:hAnsi="Times New Roman" w:cs="Times New Roman"/>
+          <w:sz w:val="26"/>
+          <w:szCs w:val="26"/>
+        </w:rPr>
+        <w:t>class. Bạn có thể dùng kỹ thuật này tương tự với Controller.</w:t>
+      </w:r>
+    </w:p>
+    <w:p>
+      <w:pPr>
+        <w:pStyle w:val="ListParagraph"/>
+        <w:keepNext/>
+        <w:jc w:val="center"/>
+      </w:pPr>
+      <w:r>
+        <w:drawing>
+          <wp:inline distT="0" distB="0" distL="0" distR="0" wp14:anchorId="75B6A4C4" wp14:editId="6DDB0E04">
+            <wp:extent cx="4781550" cy="1349631"/>
+            <wp:effectExtent l="0" t="0" r="0" b="3175"/>
+            <wp:docPr id="9" name="Picture 9"/>
+            <wp:cNvGraphicFramePr>
+              <a:graphicFrameLocks xmlns:a="http://schemas.openxmlformats.org/drawingml/2006/main" noChangeAspect="1"/>
+            </wp:cNvGraphicFramePr>
+            <a:graphic xmlns:a="http://schemas.openxmlformats.org/drawingml/2006/main">
+              <a:graphicData uri="http://schemas.openxmlformats.org/drawingml/2006/picture">
+                <pic:pic xmlns:pic="http://schemas.openxmlformats.org/drawingml/2006/picture">
+                  <pic:nvPicPr>
+                    <pic:cNvPr id="1" name=""/>
+                    <pic:cNvPicPr/>
+                  </pic:nvPicPr>
+                  <pic:blipFill>
+                    <a:blip r:embed="rId14"/>
+                    <a:stretch>
+                      <a:fillRect/>
+                    </a:stretch>
+                  </pic:blipFill>
+                  <pic:spPr>
+                    <a:xfrm>
+                      <a:off x="0" y="0"/>
+                      <a:ext cx="4844639" cy="1367438"/>
+                    </a:xfrm>
+                    <a:prstGeom prst="rect">
+                      <a:avLst/>
+                    </a:prstGeom>
+                  </pic:spPr>
+                </pic:pic>
+              </a:graphicData>
+            </a:graphic>
+          </wp:inline>
+        </w:drawing>
+      </w:r>
+    </w:p>
+    <w:p>
+      <w:pPr>
+        <w:pStyle w:val="Caption"/>
+        <w:jc w:val="center"/>
+        <w:rPr>
+          <w:rFonts w:ascii="Times New Roman" w:hAnsi="Times New Roman" w:cs="Times New Roman"/>
+          <w:sz w:val="26"/>
+          <w:szCs w:val="26"/>
+          <w:lang w:val="en-US"/>
+        </w:rPr>
+      </w:pPr>
+      <w:r>
+        <w:t xml:space="preserve">hình </w:t>
+      </w:r>
+      <w:r>
+        <w:fldChar w:fldCharType="begin"/>
+      </w:r>
+      <w:r>
+        <w:instrText xml:space="preserve"> SEQ hình \* ARABIC </w:instrText>
+      </w:r>
+      <w:r>
+        <w:fldChar w:fldCharType="separate"/>
+      </w:r>
+      <w:r>
+        <w:t>9</w:t>
+      </w:r>
+      <w:r>
+        <w:fldChar w:fldCharType="end"/>
+      </w:r>
+      <w:r>
+        <w:rPr>
+          <w:lang w:val="en-US"/>
+        </w:rPr>
+        <w:t>: IConfiguration</w:t>
+      </w:r>
+    </w:p>
+    <w:p>
+      <w:pPr>
+        <w:pStyle w:val="ListParagraph"/>
+        <w:jc w:val="both"/>
+        <w:rPr>
+          <w:rFonts w:ascii="Times New Roman" w:hAnsi="Times New Roman" w:cs="Times New Roman"/>
+          <w:sz w:val="26"/>
+          <w:szCs w:val="26"/>
+        </w:rPr>
+      </w:pPr>
+      <w:r>
+        <w:rPr>
+          <w:rFonts w:ascii="Times New Roman" w:hAnsi="Times New Roman" w:cs="Times New Roman"/>
+          <w:sz w:val="26"/>
+          <w:szCs w:val="26"/>
+        </w:rPr>
+        <w:t>Sau đó nhận giá trị với phương thức </w:t>
+      </w:r>
+      <w:r>
+        <w:rPr>
+          <w:rFonts w:ascii="Times New Roman" w:hAnsi="Times New Roman" w:cs="Times New Roman"/>
+          <w:b/>
+          <w:bCs/>
+          <w:sz w:val="26"/>
+          <w:szCs w:val="26"/>
+        </w:rPr>
+        <w:t>Configuration.GetSection</w:t>
+      </w:r>
+      <w:r>
+        <w:rPr>
+          <w:rFonts w:ascii="Times New Roman" w:hAnsi="Times New Roman" w:cs="Times New Roman"/>
+          <w:sz w:val="26"/>
+          <w:szCs w:val="26"/>
+        </w:rPr>
+        <w:t>:</w:t>
+      </w:r>
+    </w:p>
+    <w:p>
+      <w:pPr>
+        <w:pStyle w:val="ListParagraph"/>
+        <w:keepNext/>
+        <w:jc w:val="both"/>
+      </w:pPr>
+      <w:r>
+        <w:drawing>
+          <wp:inline distT="0" distB="0" distL="0" distR="0" wp14:anchorId="44D5750C" wp14:editId="1F37B3E9">
+            <wp:extent cx="5943600" cy="397510"/>
+            <wp:effectExtent l="0" t="0" r="0" b="2540"/>
+            <wp:docPr id="10" name="Picture 10"/>
+            <wp:cNvGraphicFramePr>
+              <a:graphicFrameLocks xmlns:a="http://schemas.openxmlformats.org/drawingml/2006/main" noChangeAspect="1"/>
+            </wp:cNvGraphicFramePr>
+            <a:graphic xmlns:a="http://schemas.openxmlformats.org/drawingml/2006/main">
+              <a:graphicData uri="http://schemas.openxmlformats.org/drawingml/2006/picture">
+                <pic:pic xmlns:pic="http://schemas.openxmlformats.org/drawingml/2006/picture">
+                  <pic:nvPicPr>
+                    <pic:cNvPr id="1" name=""/>
+                    <pic:cNvPicPr/>
+                  </pic:nvPicPr>
+                  <pic:blipFill>
+                    <a:blip r:embed="rId15"/>
+                    <a:stretch>
+                      <a:fillRect/>
+                    </a:stretch>
+                  </pic:blipFill>
+                  <pic:spPr>
+                    <a:xfrm>
+                      <a:off x="0" y="0"/>
+                      <a:ext cx="5943600" cy="397510"/>
+                    </a:xfrm>
+                    <a:prstGeom prst="rect">
+                      <a:avLst/>
+                    </a:prstGeom>
+                  </pic:spPr>
+                </pic:pic>
+              </a:graphicData>
+            </a:graphic>
+          </wp:inline>
+        </w:drawing>
+      </w:r>
+    </w:p>
+    <w:p>
+      <w:pPr>
+        <w:pStyle w:val="Caption"/>
+        <w:jc w:val="center"/>
+        <w:rPr>
+          <w:rFonts w:ascii="Times New Roman" w:hAnsi="Times New Roman" w:cs="Times New Roman"/>
+          <w:b/>
+          <w:bCs/>
+          <w:sz w:val="26"/>
+          <w:szCs w:val="26"/>
+          <w:lang w:val="en-US"/>
+        </w:rPr>
+      </w:pPr>
+      <w:r>
+        <w:t xml:space="preserve">hình </w:t>
+      </w:r>
+      <w:r>
+        <w:fldChar w:fldCharType="begin"/>
+      </w:r>
+      <w:r>
+        <w:instrText xml:space="preserve"> SEQ hình \* ARABIC </w:instrText>
+      </w:r>
+      <w:r>
+        <w:fldChar w:fldCharType="separate"/>
+      </w:r>
+      <w:r>
+        <w:t>10</w:t>
+      </w:r>
+      <w:r>
+        <w:fldChar w:fldCharType="end"/>
+      </w:r>
+      <w:r>
+        <w:rPr>
+          <w:lang w:val="en-US"/>
+        </w:rPr>
+        <w:t>: phương thức GetSection</w:t>
+      </w:r>
+    </w:p>
+    <w:p>
+      <w:pPr>
+        <w:pStyle w:val="ListParagraph"/>
+        <w:jc w:val="both"/>
+        <w:rPr>
+          <w:rFonts w:ascii="Times New Roman" w:hAnsi="Times New Roman" w:cs="Times New Roman"/>
+          <w:b/>
+          <w:bCs/>
+          <w:sz w:val="26"/>
+          <w:szCs w:val="26"/>
+          <w:lang w:val="en-US"/>
+        </w:rPr>
+      </w:pPr>
+    </w:p>
+    <w:p>
+      <w:pPr>
+        <w:pStyle w:val="ListParagraph"/>
+        <w:jc w:val="both"/>
+        <w:rPr>
+          <w:rFonts w:ascii="Times New Roman" w:hAnsi="Times New Roman" w:cs="Times New Roman"/>
+          <w:b/>
+          <w:bCs/>
           <w:sz w:val="26"/>
           <w:szCs w:val="26"/>
           <w:lang w:val="en-US"/>
@@ -3018,6 +3922,19 @@
       <w:szCs w:val="24"/>
     </w:rPr>
   </w:style>
+  <w:style w:type="paragraph" w:styleId="TOC2">
+    <w:name w:val="toc 2"/>
+    <w:basedOn w:val="Normal"/>
+    <w:next w:val="Normal"/>
+    <w:autoRedefine/>
+    <w:uiPriority w:val="39"/>
+    <w:unhideWhenUsed/>
+    <w:rsid w:val="001E60E4"/>
+    <w:pPr>
+      <w:spacing w:after="100"/>
+      <w:ind w:left="220"/>
+    </w:pPr>
+  </w:style>
 </w:styles>
 </file>
 

</xml_diff>